<commit_message>
Added a new slide explaining observational studies can't determine cause-and-effect
</commit_message>
<xml_diff>
--- a/slides/chapter-4-causation_files/chapter4Practice.docx
+++ b/slides/chapter-4-causation_files/chapter4Practice.docx
@@ -154,26 +154,6 @@
           <w:sz w:val="28"/>
           <w:szCs w:val="28"/>
         </w:rPr>
-        <w:t>Null and Alternative Hypotheses</w:t>
-      </w:r>
-    </w:p>
-    <w:p>
-      <w:pPr>
-        <w:pStyle w:val="ListParagraph"/>
-        <w:numPr>
-          <w:ilvl w:val="0"/>
-          <w:numId w:val="2"/>
-        </w:numPr>
-        <w:rPr>
-          <w:sz w:val="28"/>
-          <w:szCs w:val="28"/>
-        </w:rPr>
-      </w:pPr>
-      <w:r>
-        <w:rPr>
-          <w:sz w:val="28"/>
-          <w:szCs w:val="28"/>
-        </w:rPr>
         <w:t>Possible Confounding Variables</w:t>
       </w:r>
     </w:p>
@@ -200,11 +180,2417 @@
     </w:p>
     <w:p>
       <w:pPr>
+        <w:rPr>
+          <w:sz w:val="28"/>
+          <w:szCs w:val="28"/>
+        </w:rPr>
+      </w:pPr>
+      <w:r>
+        <w:rPr>
+          <w:sz w:val="28"/>
+          <w:szCs w:val="28"/>
+        </w:rPr>
+        <w:t xml:space="preserve">Robert Matthews, from Ashton University at Birmingham England, </w:t>
+      </w:r>
+      <w:r>
+        <w:rPr>
+          <w:sz w:val="28"/>
+          <w:szCs w:val="28"/>
+        </w:rPr>
+        <w:t>(</w:t>
+      </w:r>
+      <w:r>
+        <w:rPr>
+          <w:sz w:val="28"/>
+          <w:szCs w:val="28"/>
+        </w:rPr>
+        <w:t>“</w:t>
+      </w:r>
+      <w:r>
+        <w:rPr>
+          <w:i/>
+          <w:iCs/>
+          <w:sz w:val="28"/>
+          <w:szCs w:val="28"/>
+        </w:rPr>
+        <w:t xml:space="preserve">Storks Deliver Babies (p </w:t>
+      </w:r>
+      <w:r>
+        <w:rPr>
+          <w:rFonts w:ascii="Calibri" w:hAnsi="Calibri" w:cs="Calibri"/>
+          <w:i/>
+          <w:iCs/>
+          <w:sz w:val="28"/>
+          <w:szCs w:val="28"/>
+        </w:rPr>
+        <w:t>=</w:t>
+      </w:r>
+      <w:r>
+        <w:rPr>
+          <w:i/>
+          <w:iCs/>
+          <w:sz w:val="28"/>
+          <w:szCs w:val="28"/>
+        </w:rPr>
+        <w:t xml:space="preserve"> 0.008)</w:t>
+      </w:r>
+      <w:r>
+        <w:rPr>
+          <w:i/>
+          <w:iCs/>
+          <w:sz w:val="28"/>
+          <w:szCs w:val="28"/>
+        </w:rPr>
+        <w:t>”</w:t>
+      </w:r>
+      <w:r>
+        <w:rPr>
+          <w:sz w:val="28"/>
+          <w:szCs w:val="28"/>
+        </w:rPr>
+        <w:t xml:space="preserve">) </w:t>
+      </w:r>
+      <w:r>
+        <w:rPr>
+          <w:sz w:val="28"/>
+          <w:szCs w:val="28"/>
+        </w:rPr>
+        <w:t xml:space="preserve">studied if there is a significant association between the </w:t>
+      </w:r>
+      <w:r>
+        <w:rPr>
+          <w:sz w:val="28"/>
+          <w:szCs w:val="28"/>
+        </w:rPr>
+        <w:t xml:space="preserve">number of white stork pairs </w:t>
+      </w:r>
+      <w:r>
+        <w:rPr>
+          <w:sz w:val="28"/>
+          <w:szCs w:val="28"/>
+        </w:rPr>
+        <w:t>and</w:t>
+      </w:r>
+      <w:r>
+        <w:rPr>
+          <w:sz w:val="28"/>
+          <w:szCs w:val="28"/>
+        </w:rPr>
+        <w:t xml:space="preserve"> the</w:t>
+      </w:r>
+      <w:r>
+        <w:rPr>
+          <w:sz w:val="28"/>
+          <w:szCs w:val="28"/>
+        </w:rPr>
+        <w:t xml:space="preserve"> human birth rates</w:t>
+      </w:r>
+      <w:r>
+        <w:rPr>
+          <w:sz w:val="28"/>
+          <w:szCs w:val="28"/>
+        </w:rPr>
+        <w:t xml:space="preserve"> for all European countries</w:t>
+      </w:r>
+      <w:r>
+        <w:rPr>
+          <w:sz w:val="28"/>
+          <w:szCs w:val="28"/>
+        </w:rPr>
+        <w:t xml:space="preserve">. </w:t>
+      </w:r>
+      <w:r>
+        <w:rPr>
+          <w:sz w:val="28"/>
+          <w:szCs w:val="28"/>
+        </w:rPr>
+        <w:t xml:space="preserve">In other words, will the number of white storks affect the human birth rate? </w:t>
+      </w:r>
+      <w:r>
+        <w:rPr>
+          <w:sz w:val="28"/>
+          <w:szCs w:val="28"/>
+        </w:rPr>
+        <w:t xml:space="preserve">I quote Matthews in the following sentences: </w:t>
+      </w:r>
+    </w:p>
+    <w:p>
+      <w:pPr>
+        <w:ind w:left="720"/>
+        <w:rPr>
+          <w:sz w:val="28"/>
+          <w:szCs w:val="28"/>
+        </w:rPr>
+      </w:pPr>
+      <w:r>
+        <w:rPr>
+          <w:sz w:val="28"/>
+          <w:szCs w:val="28"/>
+        </w:rPr>
+        <w:t>”</w:t>
+      </w:r>
+      <w:r>
+        <w:t xml:space="preserve"> </w:t>
+      </w:r>
+      <w:r>
+        <w:rPr>
+          <w:sz w:val="28"/>
+          <w:szCs w:val="28"/>
+        </w:rPr>
+        <w:t xml:space="preserve">The white stork (Ciconia </w:t>
+      </w:r>
+      <w:proofErr w:type="spellStart"/>
+      <w:r>
+        <w:rPr>
+          <w:sz w:val="28"/>
+          <w:szCs w:val="28"/>
+        </w:rPr>
+        <w:t>ciconia</w:t>
+      </w:r>
+      <w:proofErr w:type="spellEnd"/>
+      <w:r>
+        <w:rPr>
+          <w:sz w:val="28"/>
+          <w:szCs w:val="28"/>
+        </w:rPr>
+        <w:t>) is a surprisingly</w:t>
+      </w:r>
+      <w:r>
+        <w:rPr>
+          <w:sz w:val="28"/>
+          <w:szCs w:val="28"/>
+        </w:rPr>
+        <w:t xml:space="preserve"> </w:t>
+      </w:r>
+      <w:r>
+        <w:rPr>
+          <w:sz w:val="28"/>
+          <w:szCs w:val="28"/>
+        </w:rPr>
+        <w:t>common bird in many</w:t>
+      </w:r>
+      <w:r>
+        <w:rPr>
+          <w:sz w:val="28"/>
+          <w:szCs w:val="28"/>
+        </w:rPr>
+        <w:t xml:space="preserve"> </w:t>
+      </w:r>
+      <w:r>
+        <w:rPr>
+          <w:sz w:val="28"/>
+          <w:szCs w:val="28"/>
+        </w:rPr>
+        <w:t>parts of Europe, and data</w:t>
+      </w:r>
+      <w:r>
+        <w:rPr>
+          <w:sz w:val="28"/>
+          <w:szCs w:val="28"/>
+        </w:rPr>
+        <w:t xml:space="preserve"> </w:t>
+      </w:r>
+      <w:r>
+        <w:rPr>
+          <w:sz w:val="28"/>
+          <w:szCs w:val="28"/>
+        </w:rPr>
+        <w:t>on the number of breeding pairs are available for</w:t>
+      </w:r>
+      <w:r>
+        <w:rPr>
+          <w:sz w:val="28"/>
+          <w:szCs w:val="28"/>
+        </w:rPr>
+        <w:t xml:space="preserve"> </w:t>
+      </w:r>
+      <w:r>
+        <w:rPr>
+          <w:sz w:val="28"/>
+          <w:szCs w:val="28"/>
+        </w:rPr>
+        <w:t>17</w:t>
+      </w:r>
+      <w:r>
+        <w:rPr>
+          <w:sz w:val="28"/>
+          <w:szCs w:val="28"/>
+        </w:rPr>
+        <w:t xml:space="preserve"> </w:t>
+      </w:r>
+      <w:r>
+        <w:rPr>
+          <w:sz w:val="28"/>
+          <w:szCs w:val="28"/>
+        </w:rPr>
+        <w:t>European countries (</w:t>
+      </w:r>
+      <w:proofErr w:type="spellStart"/>
+      <w:r>
+        <w:rPr>
+          <w:sz w:val="28"/>
+          <w:szCs w:val="28"/>
+        </w:rPr>
+        <w:t>Harbard</w:t>
+      </w:r>
+      <w:proofErr w:type="spellEnd"/>
+      <w:r>
+        <w:rPr>
+          <w:sz w:val="28"/>
+          <w:szCs w:val="28"/>
+        </w:rPr>
+        <w:t xml:space="preserve"> 1999, pers.</w:t>
+      </w:r>
+      <w:r>
+        <w:rPr>
+          <w:sz w:val="28"/>
+          <w:szCs w:val="28"/>
+        </w:rPr>
+        <w:t xml:space="preserve"> </w:t>
+      </w:r>
+      <w:r>
+        <w:rPr>
+          <w:sz w:val="28"/>
+          <w:szCs w:val="28"/>
+        </w:rPr>
+        <w:t xml:space="preserve">comm.); the latest </w:t>
+      </w:r>
+      <w:r>
+        <w:rPr>
+          <w:sz w:val="28"/>
+          <w:szCs w:val="28"/>
+        </w:rPr>
+        <w:t>fi</w:t>
+      </w:r>
+      <w:r>
+        <w:rPr>
+          <w:sz w:val="28"/>
+          <w:szCs w:val="28"/>
+        </w:rPr>
+        <w:t>gures, covering the</w:t>
+      </w:r>
+      <w:r>
+        <w:rPr>
+          <w:sz w:val="28"/>
+          <w:szCs w:val="28"/>
+        </w:rPr>
+        <w:t xml:space="preserve"> </w:t>
+      </w:r>
+      <w:r>
+        <w:rPr>
+          <w:sz w:val="28"/>
+          <w:szCs w:val="28"/>
+        </w:rPr>
+        <w:t>period from</w:t>
+      </w:r>
+      <w:r>
+        <w:rPr>
+          <w:sz w:val="28"/>
+          <w:szCs w:val="28"/>
+        </w:rPr>
+        <w:t xml:space="preserve"> </w:t>
+      </w:r>
+      <w:r>
+        <w:rPr>
+          <w:sz w:val="28"/>
+          <w:szCs w:val="28"/>
+        </w:rPr>
+        <w:t>1980 to 1990, are given in table 1, along with</w:t>
+      </w:r>
+      <w:r>
+        <w:rPr>
+          <w:sz w:val="28"/>
+          <w:szCs w:val="28"/>
+        </w:rPr>
+        <w:t xml:space="preserve"> </w:t>
+      </w:r>
+      <w:r>
+        <w:rPr>
+          <w:sz w:val="28"/>
+          <w:szCs w:val="28"/>
+        </w:rPr>
+        <w:t>demographic data taken from Britannica</w:t>
+      </w:r>
+      <w:r>
+        <w:rPr>
+          <w:sz w:val="28"/>
+          <w:szCs w:val="28"/>
+        </w:rPr>
+        <w:t xml:space="preserve"> </w:t>
+      </w:r>
+      <w:r>
+        <w:rPr>
+          <w:sz w:val="28"/>
+          <w:szCs w:val="28"/>
+        </w:rPr>
+        <w:t>Yearbook for 1990.</w:t>
+      </w:r>
+      <w:r>
+        <w:rPr>
+          <w:sz w:val="28"/>
+          <w:szCs w:val="28"/>
+        </w:rPr>
+        <w:t>”</w:t>
+      </w:r>
+    </w:p>
+    <w:p>
+      <w:pPr>
+        <w:rPr>
+          <w:sz w:val="28"/>
+          <w:szCs w:val="28"/>
+        </w:rPr>
+      </w:pPr>
+      <w:r>
+        <w:rPr>
+          <w:sz w:val="28"/>
+          <w:szCs w:val="28"/>
+        </w:rPr>
+        <w:t>Part of Table 1 is shown below</w:t>
+      </w:r>
+    </w:p>
+    <w:tbl>
+      <w:tblPr>
+        <w:tblStyle w:val="TableGrid"/>
+        <w:tblW w:w="0" w:type="auto"/>
+        <w:tblLook w:val="04A0" w:firstRow="1" w:lastRow="0" w:firstColumn="1" w:lastColumn="0" w:noHBand="0" w:noVBand="1"/>
+      </w:tblPr>
+      <w:tblGrid>
+        <w:gridCol w:w="1795"/>
+        <w:gridCol w:w="1780"/>
+        <w:gridCol w:w="1742"/>
+        <w:gridCol w:w="1800"/>
+        <w:gridCol w:w="2233"/>
+      </w:tblGrid>
+      <w:tr>
+        <w:tc>
+          <w:tcPr>
+            <w:tcW w:w="1795" w:type="dxa"/>
+          </w:tcPr>
+          <w:p>
+            <w:pPr>
+              <w:rPr>
+                <w:b/>
+                <w:bCs/>
+                <w:sz w:val="28"/>
+                <w:szCs w:val="28"/>
+              </w:rPr>
+            </w:pPr>
+            <w:r>
+              <w:rPr>
+                <w:b/>
+                <w:bCs/>
+                <w:sz w:val="28"/>
+                <w:szCs w:val="28"/>
+              </w:rPr>
+              <w:t>Country</w:t>
+            </w:r>
+          </w:p>
+        </w:tc>
+        <w:tc>
+          <w:tcPr>
+            <w:tcW w:w="1780" w:type="dxa"/>
+          </w:tcPr>
+          <w:p>
+            <w:pPr>
+              <w:rPr>
+                <w:b/>
+                <w:bCs/>
+                <w:sz w:val="28"/>
+                <w:szCs w:val="28"/>
+              </w:rPr>
+            </w:pPr>
+            <w:r>
+              <w:rPr>
+                <w:b/>
+                <w:bCs/>
+                <w:sz w:val="28"/>
+                <w:szCs w:val="28"/>
+              </w:rPr>
+              <w:t>Area (km^2)</w:t>
+            </w:r>
+          </w:p>
+        </w:tc>
+        <w:tc>
+          <w:tcPr>
+            <w:tcW w:w="1742" w:type="dxa"/>
+          </w:tcPr>
+          <w:p>
+            <w:pPr>
+              <w:rPr>
+                <w:b/>
+                <w:bCs/>
+                <w:sz w:val="28"/>
+                <w:szCs w:val="28"/>
+              </w:rPr>
+            </w:pPr>
+            <w:r>
+              <w:rPr>
+                <w:b/>
+                <w:bCs/>
+                <w:sz w:val="28"/>
+                <w:szCs w:val="28"/>
+              </w:rPr>
+              <w:t>Stork Pairs</w:t>
+            </w:r>
+          </w:p>
+        </w:tc>
+        <w:tc>
+          <w:tcPr>
+            <w:tcW w:w="1800" w:type="dxa"/>
+          </w:tcPr>
+          <w:p>
+            <w:pPr>
+              <w:rPr>
+                <w:b/>
+                <w:bCs/>
+                <w:sz w:val="28"/>
+                <w:szCs w:val="28"/>
+              </w:rPr>
+            </w:pPr>
+            <w:r>
+              <w:rPr>
+                <w:b/>
+                <w:bCs/>
+                <w:sz w:val="28"/>
+                <w:szCs w:val="28"/>
+              </w:rPr>
+              <w:t>Humans (millions)</w:t>
+            </w:r>
+          </w:p>
+        </w:tc>
+        <w:tc>
+          <w:tcPr>
+            <w:tcW w:w="2233" w:type="dxa"/>
+          </w:tcPr>
+          <w:p>
+            <w:pPr>
+              <w:rPr>
+                <w:b/>
+                <w:bCs/>
+                <w:sz w:val="28"/>
+                <w:szCs w:val="28"/>
+              </w:rPr>
+            </w:pPr>
+            <w:r>
+              <w:rPr>
+                <w:b/>
+                <w:bCs/>
+                <w:sz w:val="28"/>
+                <w:szCs w:val="28"/>
+              </w:rPr>
+              <w:t>Birth Rate (thousands/year)</w:t>
+            </w:r>
+          </w:p>
+        </w:tc>
+      </w:tr>
+      <w:tr>
+        <w:tc>
+          <w:tcPr>
+            <w:tcW w:w="1795" w:type="dxa"/>
+          </w:tcPr>
+          <w:p>
+            <w:pPr>
+              <w:rPr>
+                <w:sz w:val="28"/>
+                <w:szCs w:val="28"/>
+              </w:rPr>
+            </w:pPr>
+            <w:r>
+              <w:rPr>
+                <w:sz w:val="28"/>
+                <w:szCs w:val="28"/>
+              </w:rPr>
+              <w:t>Albania</w:t>
+            </w:r>
+          </w:p>
+        </w:tc>
+        <w:tc>
+          <w:tcPr>
+            <w:tcW w:w="1780" w:type="dxa"/>
+          </w:tcPr>
+          <w:p>
+            <w:pPr>
+              <w:rPr>
+                <w:sz w:val="28"/>
+                <w:szCs w:val="28"/>
+              </w:rPr>
+            </w:pPr>
+            <w:r>
+              <w:rPr>
+                <w:sz w:val="28"/>
+                <w:szCs w:val="28"/>
+              </w:rPr>
+              <w:t>28,750</w:t>
+            </w:r>
+          </w:p>
+        </w:tc>
+        <w:tc>
+          <w:tcPr>
+            <w:tcW w:w="1742" w:type="dxa"/>
+          </w:tcPr>
+          <w:p>
+            <w:pPr>
+              <w:rPr>
+                <w:sz w:val="28"/>
+                <w:szCs w:val="28"/>
+              </w:rPr>
+            </w:pPr>
+            <w:r>
+              <w:rPr>
+                <w:sz w:val="28"/>
+                <w:szCs w:val="28"/>
+              </w:rPr>
+              <w:t>100</w:t>
+            </w:r>
+          </w:p>
+        </w:tc>
+        <w:tc>
+          <w:tcPr>
+            <w:tcW w:w="1800" w:type="dxa"/>
+          </w:tcPr>
+          <w:p>
+            <w:pPr>
+              <w:rPr>
+                <w:sz w:val="28"/>
+                <w:szCs w:val="28"/>
+              </w:rPr>
+            </w:pPr>
+            <w:r>
+              <w:rPr>
+                <w:sz w:val="28"/>
+                <w:szCs w:val="28"/>
+              </w:rPr>
+              <w:t>3.2</w:t>
+            </w:r>
+          </w:p>
+        </w:tc>
+        <w:tc>
+          <w:tcPr>
+            <w:tcW w:w="2233" w:type="dxa"/>
+          </w:tcPr>
+          <w:p>
+            <w:pPr>
+              <w:rPr>
+                <w:sz w:val="28"/>
+                <w:szCs w:val="28"/>
+              </w:rPr>
+            </w:pPr>
+            <w:r>
+              <w:rPr>
+                <w:sz w:val="28"/>
+                <w:szCs w:val="28"/>
+              </w:rPr>
+              <w:t>83</w:t>
+            </w:r>
+          </w:p>
+        </w:tc>
+      </w:tr>
+      <w:tr>
+        <w:tc>
+          <w:tcPr>
+            <w:tcW w:w="1795" w:type="dxa"/>
+          </w:tcPr>
+          <w:p>
+            <w:pPr>
+              <w:rPr>
+                <w:sz w:val="28"/>
+                <w:szCs w:val="28"/>
+              </w:rPr>
+            </w:pPr>
+            <w:r>
+              <w:rPr>
+                <w:sz w:val="28"/>
+                <w:szCs w:val="28"/>
+              </w:rPr>
+              <w:t>Austria</w:t>
+            </w:r>
+          </w:p>
+        </w:tc>
+        <w:tc>
+          <w:tcPr>
+            <w:tcW w:w="1780" w:type="dxa"/>
+          </w:tcPr>
+          <w:p>
+            <w:pPr>
+              <w:rPr>
+                <w:sz w:val="28"/>
+                <w:szCs w:val="28"/>
+              </w:rPr>
+            </w:pPr>
+            <w:r>
+              <w:rPr>
+                <w:sz w:val="28"/>
+                <w:szCs w:val="28"/>
+              </w:rPr>
+              <w:t>83,860</w:t>
+            </w:r>
+          </w:p>
+        </w:tc>
+        <w:tc>
+          <w:tcPr>
+            <w:tcW w:w="1742" w:type="dxa"/>
+          </w:tcPr>
+          <w:p>
+            <w:pPr>
+              <w:rPr>
+                <w:sz w:val="28"/>
+                <w:szCs w:val="28"/>
+              </w:rPr>
+            </w:pPr>
+            <w:r>
+              <w:rPr>
+                <w:sz w:val="28"/>
+                <w:szCs w:val="28"/>
+              </w:rPr>
+              <w:t>300</w:t>
+            </w:r>
+          </w:p>
+        </w:tc>
+        <w:tc>
+          <w:tcPr>
+            <w:tcW w:w="1800" w:type="dxa"/>
+          </w:tcPr>
+          <w:p>
+            <w:pPr>
+              <w:rPr>
+                <w:sz w:val="28"/>
+                <w:szCs w:val="28"/>
+              </w:rPr>
+            </w:pPr>
+            <w:r>
+              <w:rPr>
+                <w:sz w:val="28"/>
+                <w:szCs w:val="28"/>
+              </w:rPr>
+              <w:t>7.6</w:t>
+            </w:r>
+          </w:p>
+        </w:tc>
+        <w:tc>
+          <w:tcPr>
+            <w:tcW w:w="2233" w:type="dxa"/>
+          </w:tcPr>
+          <w:p>
+            <w:pPr>
+              <w:rPr>
+                <w:sz w:val="28"/>
+                <w:szCs w:val="28"/>
+              </w:rPr>
+            </w:pPr>
+            <w:r>
+              <w:rPr>
+                <w:sz w:val="28"/>
+                <w:szCs w:val="28"/>
+              </w:rPr>
+              <w:t>87</w:t>
+            </w:r>
+          </w:p>
+        </w:tc>
+      </w:tr>
+      <w:tr>
+        <w:tc>
+          <w:tcPr>
+            <w:tcW w:w="1795" w:type="dxa"/>
+          </w:tcPr>
+          <w:p>
+            <w:pPr>
+              <w:rPr>
+                <w:sz w:val="28"/>
+                <w:szCs w:val="28"/>
+              </w:rPr>
+            </w:pPr>
+            <w:r>
+              <w:rPr>
+                <w:sz w:val="28"/>
+                <w:szCs w:val="28"/>
+              </w:rPr>
+              <w:t>Belgium</w:t>
+            </w:r>
+          </w:p>
+        </w:tc>
+        <w:tc>
+          <w:tcPr>
+            <w:tcW w:w="1780" w:type="dxa"/>
+          </w:tcPr>
+          <w:p>
+            <w:pPr>
+              <w:rPr>
+                <w:sz w:val="28"/>
+                <w:szCs w:val="28"/>
+              </w:rPr>
+            </w:pPr>
+            <w:r>
+              <w:rPr>
+                <w:sz w:val="28"/>
+                <w:szCs w:val="28"/>
+              </w:rPr>
+              <w:t>30,520</w:t>
+            </w:r>
+          </w:p>
+        </w:tc>
+        <w:tc>
+          <w:tcPr>
+            <w:tcW w:w="1742" w:type="dxa"/>
+          </w:tcPr>
+          <w:p>
+            <w:pPr>
+              <w:rPr>
+                <w:sz w:val="28"/>
+                <w:szCs w:val="28"/>
+              </w:rPr>
+            </w:pPr>
+            <w:r>
+              <w:rPr>
+                <w:sz w:val="28"/>
+                <w:szCs w:val="28"/>
+              </w:rPr>
+              <w:t>1</w:t>
+            </w:r>
+          </w:p>
+        </w:tc>
+        <w:tc>
+          <w:tcPr>
+            <w:tcW w:w="1800" w:type="dxa"/>
+          </w:tcPr>
+          <w:p>
+            <w:pPr>
+              <w:rPr>
+                <w:sz w:val="28"/>
+                <w:szCs w:val="28"/>
+              </w:rPr>
+            </w:pPr>
+            <w:r>
+              <w:rPr>
+                <w:sz w:val="28"/>
+                <w:szCs w:val="28"/>
+              </w:rPr>
+              <w:t>9.9</w:t>
+            </w:r>
+          </w:p>
+        </w:tc>
+        <w:tc>
+          <w:tcPr>
+            <w:tcW w:w="2233" w:type="dxa"/>
+          </w:tcPr>
+          <w:p>
+            <w:pPr>
+              <w:rPr>
+                <w:sz w:val="28"/>
+                <w:szCs w:val="28"/>
+              </w:rPr>
+            </w:pPr>
+            <w:r>
+              <w:rPr>
+                <w:sz w:val="28"/>
+                <w:szCs w:val="28"/>
+              </w:rPr>
+              <w:t>118</w:t>
+            </w:r>
+          </w:p>
+        </w:tc>
+      </w:tr>
+      <w:tr>
+        <w:tc>
+          <w:tcPr>
+            <w:tcW w:w="1795" w:type="dxa"/>
+          </w:tcPr>
+          <w:p>
+            <w:pPr>
+              <w:rPr>
+                <w:sz w:val="28"/>
+                <w:szCs w:val="28"/>
+              </w:rPr>
+            </w:pPr>
+            <w:r>
+              <w:rPr>
+                <w:sz w:val="28"/>
+                <w:szCs w:val="28"/>
+              </w:rPr>
+              <w:t>Bulgaria</w:t>
+            </w:r>
+          </w:p>
+        </w:tc>
+        <w:tc>
+          <w:tcPr>
+            <w:tcW w:w="1780" w:type="dxa"/>
+          </w:tcPr>
+          <w:p>
+            <w:pPr>
+              <w:rPr>
+                <w:sz w:val="28"/>
+                <w:szCs w:val="28"/>
+              </w:rPr>
+            </w:pPr>
+            <w:r>
+              <w:rPr>
+                <w:sz w:val="28"/>
+                <w:szCs w:val="28"/>
+              </w:rPr>
+              <w:t>111,000</w:t>
+            </w:r>
+          </w:p>
+        </w:tc>
+        <w:tc>
+          <w:tcPr>
+            <w:tcW w:w="1742" w:type="dxa"/>
+          </w:tcPr>
+          <w:p>
+            <w:pPr>
+              <w:rPr>
+                <w:sz w:val="28"/>
+                <w:szCs w:val="28"/>
+              </w:rPr>
+            </w:pPr>
+            <w:r>
+              <w:rPr>
+                <w:sz w:val="28"/>
+                <w:szCs w:val="28"/>
+              </w:rPr>
+              <w:t>5000</w:t>
+            </w:r>
+          </w:p>
+        </w:tc>
+        <w:tc>
+          <w:tcPr>
+            <w:tcW w:w="1800" w:type="dxa"/>
+          </w:tcPr>
+          <w:p>
+            <w:pPr>
+              <w:rPr>
+                <w:sz w:val="28"/>
+                <w:szCs w:val="28"/>
+              </w:rPr>
+            </w:pPr>
+            <w:r>
+              <w:rPr>
+                <w:sz w:val="28"/>
+                <w:szCs w:val="28"/>
+              </w:rPr>
+              <w:t>9</w:t>
+            </w:r>
+          </w:p>
+        </w:tc>
+        <w:tc>
+          <w:tcPr>
+            <w:tcW w:w="2233" w:type="dxa"/>
+          </w:tcPr>
+          <w:p>
+            <w:pPr>
+              <w:rPr>
+                <w:sz w:val="28"/>
+                <w:szCs w:val="28"/>
+              </w:rPr>
+            </w:pPr>
+            <w:r>
+              <w:rPr>
+                <w:sz w:val="28"/>
+                <w:szCs w:val="28"/>
+              </w:rPr>
+              <w:t>117</w:t>
+            </w:r>
+          </w:p>
+        </w:tc>
+      </w:tr>
+      <w:tr>
+        <w:tc>
+          <w:tcPr>
+            <w:tcW w:w="1795" w:type="dxa"/>
+          </w:tcPr>
+          <w:p>
+            <w:pPr>
+              <w:rPr>
+                <w:sz w:val="28"/>
+                <w:szCs w:val="28"/>
+              </w:rPr>
+            </w:pPr>
+            <w:r>
+              <w:rPr>
+                <w:sz w:val="28"/>
+                <w:szCs w:val="28"/>
+              </w:rPr>
+              <w:t>Denmark</w:t>
+            </w:r>
+          </w:p>
+        </w:tc>
+        <w:tc>
+          <w:tcPr>
+            <w:tcW w:w="1780" w:type="dxa"/>
+          </w:tcPr>
+          <w:p>
+            <w:pPr>
+              <w:rPr>
+                <w:sz w:val="28"/>
+                <w:szCs w:val="28"/>
+              </w:rPr>
+            </w:pPr>
+            <w:r>
+              <w:rPr>
+                <w:sz w:val="28"/>
+                <w:szCs w:val="28"/>
+              </w:rPr>
+              <w:t>43,100</w:t>
+            </w:r>
+          </w:p>
+        </w:tc>
+        <w:tc>
+          <w:tcPr>
+            <w:tcW w:w="1742" w:type="dxa"/>
+          </w:tcPr>
+          <w:p>
+            <w:pPr>
+              <w:rPr>
+                <w:sz w:val="28"/>
+                <w:szCs w:val="28"/>
+              </w:rPr>
+            </w:pPr>
+            <w:r>
+              <w:rPr>
+                <w:sz w:val="28"/>
+                <w:szCs w:val="28"/>
+              </w:rPr>
+              <w:t>9</w:t>
+            </w:r>
+          </w:p>
+        </w:tc>
+        <w:tc>
+          <w:tcPr>
+            <w:tcW w:w="1800" w:type="dxa"/>
+          </w:tcPr>
+          <w:p>
+            <w:pPr>
+              <w:rPr>
+                <w:sz w:val="28"/>
+                <w:szCs w:val="28"/>
+              </w:rPr>
+            </w:pPr>
+            <w:r>
+              <w:rPr>
+                <w:sz w:val="28"/>
+                <w:szCs w:val="28"/>
+              </w:rPr>
+              <w:t>5.1</w:t>
+            </w:r>
+          </w:p>
+        </w:tc>
+        <w:tc>
+          <w:tcPr>
+            <w:tcW w:w="2233" w:type="dxa"/>
+          </w:tcPr>
+          <w:p>
+            <w:pPr>
+              <w:rPr>
+                <w:sz w:val="28"/>
+                <w:szCs w:val="28"/>
+              </w:rPr>
+            </w:pPr>
+            <w:r>
+              <w:rPr>
+                <w:sz w:val="28"/>
+                <w:szCs w:val="28"/>
+              </w:rPr>
+              <w:t>59</w:t>
+            </w:r>
+          </w:p>
+        </w:tc>
+      </w:tr>
+      <w:tr>
+        <w:tc>
+          <w:tcPr>
+            <w:tcW w:w="1795" w:type="dxa"/>
+          </w:tcPr>
+          <w:p>
+            <w:pPr>
+              <w:rPr>
+                <w:sz w:val="28"/>
+                <w:szCs w:val="28"/>
+              </w:rPr>
+            </w:pPr>
+            <w:r>
+              <w:rPr>
+                <w:sz w:val="28"/>
+                <w:szCs w:val="28"/>
+              </w:rPr>
+              <w:t>France</w:t>
+            </w:r>
+          </w:p>
+        </w:tc>
+        <w:tc>
+          <w:tcPr>
+            <w:tcW w:w="1780" w:type="dxa"/>
+          </w:tcPr>
+          <w:p>
+            <w:pPr>
+              <w:rPr>
+                <w:sz w:val="28"/>
+                <w:szCs w:val="28"/>
+              </w:rPr>
+            </w:pPr>
+            <w:r>
+              <w:rPr>
+                <w:sz w:val="28"/>
+                <w:szCs w:val="28"/>
+              </w:rPr>
+              <w:t>544,000</w:t>
+            </w:r>
+          </w:p>
+        </w:tc>
+        <w:tc>
+          <w:tcPr>
+            <w:tcW w:w="1742" w:type="dxa"/>
+          </w:tcPr>
+          <w:p>
+            <w:pPr>
+              <w:rPr>
+                <w:sz w:val="28"/>
+                <w:szCs w:val="28"/>
+              </w:rPr>
+            </w:pPr>
+            <w:r>
+              <w:rPr>
+                <w:sz w:val="28"/>
+                <w:szCs w:val="28"/>
+              </w:rPr>
+              <w:t>140</w:t>
+            </w:r>
+          </w:p>
+        </w:tc>
+        <w:tc>
+          <w:tcPr>
+            <w:tcW w:w="1800" w:type="dxa"/>
+          </w:tcPr>
+          <w:p>
+            <w:pPr>
+              <w:rPr>
+                <w:sz w:val="28"/>
+                <w:szCs w:val="28"/>
+              </w:rPr>
+            </w:pPr>
+            <w:r>
+              <w:rPr>
+                <w:sz w:val="28"/>
+                <w:szCs w:val="28"/>
+              </w:rPr>
+              <w:t>56</w:t>
+            </w:r>
+          </w:p>
+        </w:tc>
+        <w:tc>
+          <w:tcPr>
+            <w:tcW w:w="2233" w:type="dxa"/>
+          </w:tcPr>
+          <w:p>
+            <w:pPr>
+              <w:rPr>
+                <w:sz w:val="28"/>
+                <w:szCs w:val="28"/>
+              </w:rPr>
+            </w:pPr>
+            <w:r>
+              <w:rPr>
+                <w:sz w:val="28"/>
+                <w:szCs w:val="28"/>
+              </w:rPr>
+              <w:t>774</w:t>
+            </w:r>
+          </w:p>
+        </w:tc>
+      </w:tr>
+      <w:tr>
+        <w:tc>
+          <w:tcPr>
+            <w:tcW w:w="1795" w:type="dxa"/>
+          </w:tcPr>
+          <w:p>
+            <w:pPr>
+              <w:rPr>
+                <w:sz w:val="28"/>
+                <w:szCs w:val="28"/>
+              </w:rPr>
+            </w:pPr>
+            <w:r>
+              <w:rPr>
+                <w:sz w:val="28"/>
+                <w:szCs w:val="28"/>
+              </w:rPr>
+              <w:t>Germany</w:t>
+            </w:r>
+          </w:p>
+        </w:tc>
+        <w:tc>
+          <w:tcPr>
+            <w:tcW w:w="1780" w:type="dxa"/>
+          </w:tcPr>
+          <w:p>
+            <w:pPr>
+              <w:rPr>
+                <w:sz w:val="28"/>
+                <w:szCs w:val="28"/>
+              </w:rPr>
+            </w:pPr>
+            <w:r>
+              <w:rPr>
+                <w:sz w:val="28"/>
+                <w:szCs w:val="28"/>
+              </w:rPr>
+              <w:t>357,000</w:t>
+            </w:r>
+          </w:p>
+        </w:tc>
+        <w:tc>
+          <w:tcPr>
+            <w:tcW w:w="1742" w:type="dxa"/>
+          </w:tcPr>
+          <w:p>
+            <w:pPr>
+              <w:rPr>
+                <w:sz w:val="28"/>
+                <w:szCs w:val="28"/>
+              </w:rPr>
+            </w:pPr>
+            <w:r>
+              <w:rPr>
+                <w:sz w:val="28"/>
+                <w:szCs w:val="28"/>
+              </w:rPr>
+              <w:t>3300</w:t>
+            </w:r>
+          </w:p>
+        </w:tc>
+        <w:tc>
+          <w:tcPr>
+            <w:tcW w:w="1800" w:type="dxa"/>
+          </w:tcPr>
+          <w:p>
+            <w:pPr>
+              <w:rPr>
+                <w:sz w:val="28"/>
+                <w:szCs w:val="28"/>
+              </w:rPr>
+            </w:pPr>
+            <w:r>
+              <w:rPr>
+                <w:sz w:val="28"/>
+                <w:szCs w:val="28"/>
+              </w:rPr>
+              <w:t>78</w:t>
+            </w:r>
+          </w:p>
+        </w:tc>
+        <w:tc>
+          <w:tcPr>
+            <w:tcW w:w="2233" w:type="dxa"/>
+          </w:tcPr>
+          <w:p>
+            <w:pPr>
+              <w:rPr>
+                <w:sz w:val="28"/>
+                <w:szCs w:val="28"/>
+              </w:rPr>
+            </w:pPr>
+            <w:r>
+              <w:rPr>
+                <w:sz w:val="28"/>
+                <w:szCs w:val="28"/>
+              </w:rPr>
+              <w:t>901</w:t>
+            </w:r>
+          </w:p>
+        </w:tc>
+      </w:tr>
+      <w:tr>
+        <w:tc>
+          <w:tcPr>
+            <w:tcW w:w="1795" w:type="dxa"/>
+          </w:tcPr>
+          <w:p>
+            <w:pPr>
+              <w:rPr>
+                <w:sz w:val="28"/>
+                <w:szCs w:val="28"/>
+              </w:rPr>
+            </w:pPr>
+            <w:r>
+              <w:rPr>
+                <w:sz w:val="28"/>
+                <w:szCs w:val="28"/>
+              </w:rPr>
+              <w:t>Greece</w:t>
+            </w:r>
+          </w:p>
+        </w:tc>
+        <w:tc>
+          <w:tcPr>
+            <w:tcW w:w="1780" w:type="dxa"/>
+          </w:tcPr>
+          <w:p>
+            <w:pPr>
+              <w:rPr>
+                <w:sz w:val="28"/>
+                <w:szCs w:val="28"/>
+              </w:rPr>
+            </w:pPr>
+            <w:r>
+              <w:rPr>
+                <w:sz w:val="28"/>
+                <w:szCs w:val="28"/>
+              </w:rPr>
+              <w:t>132,000</w:t>
+            </w:r>
+          </w:p>
+        </w:tc>
+        <w:tc>
+          <w:tcPr>
+            <w:tcW w:w="1742" w:type="dxa"/>
+          </w:tcPr>
+          <w:p>
+            <w:pPr>
+              <w:rPr>
+                <w:sz w:val="28"/>
+                <w:szCs w:val="28"/>
+              </w:rPr>
+            </w:pPr>
+            <w:r>
+              <w:rPr>
+                <w:sz w:val="28"/>
+                <w:szCs w:val="28"/>
+              </w:rPr>
+              <w:t>2500</w:t>
+            </w:r>
+          </w:p>
+        </w:tc>
+        <w:tc>
+          <w:tcPr>
+            <w:tcW w:w="1800" w:type="dxa"/>
+          </w:tcPr>
+          <w:p>
+            <w:pPr>
+              <w:rPr>
+                <w:sz w:val="28"/>
+                <w:szCs w:val="28"/>
+              </w:rPr>
+            </w:pPr>
+            <w:r>
+              <w:rPr>
+                <w:sz w:val="28"/>
+                <w:szCs w:val="28"/>
+              </w:rPr>
+              <w:t>10</w:t>
+            </w:r>
+          </w:p>
+        </w:tc>
+        <w:tc>
+          <w:tcPr>
+            <w:tcW w:w="2233" w:type="dxa"/>
+          </w:tcPr>
+          <w:p>
+            <w:pPr>
+              <w:rPr>
+                <w:sz w:val="28"/>
+                <w:szCs w:val="28"/>
+              </w:rPr>
+            </w:pPr>
+            <w:r>
+              <w:rPr>
+                <w:sz w:val="28"/>
+                <w:szCs w:val="28"/>
+              </w:rPr>
+              <w:t>106</w:t>
+            </w:r>
+          </w:p>
+        </w:tc>
+      </w:tr>
+      <w:tr>
+        <w:tc>
+          <w:tcPr>
+            <w:tcW w:w="1795" w:type="dxa"/>
+          </w:tcPr>
+          <w:p>
+            <w:pPr>
+              <w:rPr>
+                <w:sz w:val="28"/>
+                <w:szCs w:val="28"/>
+              </w:rPr>
+            </w:pPr>
+            <w:r>
+              <w:rPr>
+                <w:sz w:val="28"/>
+                <w:szCs w:val="28"/>
+              </w:rPr>
+              <w:t>Holland</w:t>
+            </w:r>
+          </w:p>
+        </w:tc>
+        <w:tc>
+          <w:tcPr>
+            <w:tcW w:w="1780" w:type="dxa"/>
+          </w:tcPr>
+          <w:p>
+            <w:pPr>
+              <w:rPr>
+                <w:sz w:val="28"/>
+                <w:szCs w:val="28"/>
+              </w:rPr>
+            </w:pPr>
+            <w:r>
+              <w:rPr>
+                <w:sz w:val="28"/>
+                <w:szCs w:val="28"/>
+              </w:rPr>
+              <w:t>41,900</w:t>
+            </w:r>
+          </w:p>
+        </w:tc>
+        <w:tc>
+          <w:tcPr>
+            <w:tcW w:w="1742" w:type="dxa"/>
+          </w:tcPr>
+          <w:p>
+            <w:pPr>
+              <w:rPr>
+                <w:sz w:val="28"/>
+                <w:szCs w:val="28"/>
+              </w:rPr>
+            </w:pPr>
+            <w:r>
+              <w:rPr>
+                <w:sz w:val="28"/>
+                <w:szCs w:val="28"/>
+              </w:rPr>
+              <w:t>4</w:t>
+            </w:r>
+          </w:p>
+        </w:tc>
+        <w:tc>
+          <w:tcPr>
+            <w:tcW w:w="1800" w:type="dxa"/>
+          </w:tcPr>
+          <w:p>
+            <w:pPr>
+              <w:rPr>
+                <w:sz w:val="28"/>
+                <w:szCs w:val="28"/>
+              </w:rPr>
+            </w:pPr>
+            <w:r>
+              <w:rPr>
+                <w:sz w:val="28"/>
+                <w:szCs w:val="28"/>
+              </w:rPr>
+              <w:t>15</w:t>
+            </w:r>
+          </w:p>
+        </w:tc>
+        <w:tc>
+          <w:tcPr>
+            <w:tcW w:w="2233" w:type="dxa"/>
+          </w:tcPr>
+          <w:p>
+            <w:pPr>
+              <w:rPr>
+                <w:sz w:val="28"/>
+                <w:szCs w:val="28"/>
+              </w:rPr>
+            </w:pPr>
+            <w:r>
+              <w:rPr>
+                <w:sz w:val="28"/>
+                <w:szCs w:val="28"/>
+              </w:rPr>
+              <w:t>188</w:t>
+            </w:r>
+          </w:p>
+        </w:tc>
+      </w:tr>
+    </w:tbl>
+    <w:p>
+      <w:pPr>
         <w:pStyle w:val="ListParagraph"/>
         <w:numPr>
           <w:ilvl w:val="0"/>
-          <w:numId w:val="3"/>
+          <w:numId w:val="4"/>
         </w:numPr>
+        <w:rPr>
+          <w:sz w:val="28"/>
+          <w:szCs w:val="28"/>
+        </w:rPr>
+      </w:pPr>
+      <w:r>
+        <w:rPr>
+          <w:sz w:val="28"/>
+          <w:szCs w:val="28"/>
+        </w:rPr>
+        <w:lastRenderedPageBreak/>
+        <w:t>Identify the population of interest</w:t>
+      </w:r>
+    </w:p>
+    <w:p>
+      <w:pPr>
+        <w:rPr>
+          <w:sz w:val="28"/>
+          <w:szCs w:val="28"/>
+        </w:rPr>
+      </w:pPr>
+    </w:p>
+    <w:p>
+      <w:pPr>
+        <w:pStyle w:val="ListParagraph"/>
+        <w:numPr>
+          <w:ilvl w:val="0"/>
+          <w:numId w:val="4"/>
+        </w:numPr>
+        <w:rPr>
+          <w:sz w:val="28"/>
+          <w:szCs w:val="28"/>
+        </w:rPr>
+      </w:pPr>
+      <w:r>
+        <w:rPr>
+          <w:sz w:val="28"/>
+          <w:szCs w:val="28"/>
+        </w:rPr>
+        <w:t>Identify the observational unit</w:t>
+      </w:r>
+    </w:p>
+    <w:p>
+      <w:pPr>
+        <w:pStyle w:val="ListParagraph"/>
+        <w:rPr>
+          <w:sz w:val="28"/>
+          <w:szCs w:val="28"/>
+        </w:rPr>
+      </w:pPr>
+    </w:p>
+    <w:p>
+      <w:pPr>
+        <w:rPr>
+          <w:sz w:val="28"/>
+          <w:szCs w:val="28"/>
+        </w:rPr>
+      </w:pPr>
+    </w:p>
+    <w:p>
+      <w:pPr>
+        <w:pStyle w:val="ListParagraph"/>
+        <w:numPr>
+          <w:ilvl w:val="0"/>
+          <w:numId w:val="4"/>
+        </w:numPr>
+        <w:rPr>
+          <w:sz w:val="28"/>
+          <w:szCs w:val="28"/>
+        </w:rPr>
+      </w:pPr>
+      <w:r>
+        <w:rPr>
+          <w:sz w:val="28"/>
+          <w:szCs w:val="28"/>
+        </w:rPr>
+        <w:t>What is the e</w:t>
+      </w:r>
+      <w:r>
+        <w:rPr>
+          <w:sz w:val="28"/>
+          <w:szCs w:val="28"/>
+        </w:rPr>
+        <w:t>xplanatory (</w:t>
+      </w:r>
+      <w:r>
+        <w:rPr>
+          <w:sz w:val="28"/>
+          <w:szCs w:val="28"/>
+        </w:rPr>
+        <w:t>i</w:t>
+      </w:r>
+      <w:r>
+        <w:rPr>
+          <w:sz w:val="28"/>
+          <w:szCs w:val="28"/>
+        </w:rPr>
+        <w:t xml:space="preserve">ndependent) </w:t>
+      </w:r>
+      <w:r>
+        <w:rPr>
+          <w:sz w:val="28"/>
+          <w:szCs w:val="28"/>
+        </w:rPr>
+        <w:t>v</w:t>
+      </w:r>
+      <w:r>
+        <w:rPr>
+          <w:sz w:val="28"/>
+          <w:szCs w:val="28"/>
+        </w:rPr>
+        <w:t>ariable</w:t>
+      </w:r>
+      <w:r>
+        <w:rPr>
+          <w:sz w:val="28"/>
+          <w:szCs w:val="28"/>
+        </w:rPr>
+        <w:t xml:space="preserve"> in this study?</w:t>
+      </w:r>
+    </w:p>
+    <w:p>
+      <w:pPr>
+        <w:rPr>
+          <w:sz w:val="28"/>
+          <w:szCs w:val="28"/>
+        </w:rPr>
+      </w:pPr>
+    </w:p>
+    <w:p>
+      <w:pPr>
+        <w:rPr>
+          <w:sz w:val="28"/>
+          <w:szCs w:val="28"/>
+        </w:rPr>
+      </w:pPr>
+    </w:p>
+    <w:p>
+      <w:pPr>
+        <w:pStyle w:val="ListParagraph"/>
+        <w:numPr>
+          <w:ilvl w:val="0"/>
+          <w:numId w:val="4"/>
+        </w:numPr>
+        <w:rPr>
+          <w:sz w:val="28"/>
+          <w:szCs w:val="28"/>
+        </w:rPr>
+      </w:pPr>
+      <w:r>
+        <w:rPr>
+          <w:sz w:val="28"/>
+          <w:szCs w:val="28"/>
+        </w:rPr>
+        <w:t>What is the r</w:t>
+      </w:r>
+      <w:r>
+        <w:rPr>
+          <w:sz w:val="28"/>
+          <w:szCs w:val="28"/>
+        </w:rPr>
+        <w:t>esponse (</w:t>
+      </w:r>
+      <w:r>
+        <w:rPr>
+          <w:sz w:val="28"/>
+          <w:szCs w:val="28"/>
+        </w:rPr>
+        <w:t>d</w:t>
+      </w:r>
+      <w:r>
+        <w:rPr>
+          <w:sz w:val="28"/>
+          <w:szCs w:val="28"/>
+        </w:rPr>
+        <w:t xml:space="preserve">ependent) </w:t>
+      </w:r>
+      <w:r>
+        <w:rPr>
+          <w:sz w:val="28"/>
+          <w:szCs w:val="28"/>
+        </w:rPr>
+        <w:t>v</w:t>
+      </w:r>
+      <w:r>
+        <w:rPr>
+          <w:sz w:val="28"/>
+          <w:szCs w:val="28"/>
+        </w:rPr>
+        <w:t>ariable</w:t>
+      </w:r>
+      <w:r>
+        <w:rPr>
+          <w:sz w:val="28"/>
+          <w:szCs w:val="28"/>
+        </w:rPr>
+        <w:t xml:space="preserve"> in this study?</w:t>
+      </w:r>
+    </w:p>
+    <w:p>
+      <w:pPr>
+        <w:rPr>
+          <w:sz w:val="28"/>
+          <w:szCs w:val="28"/>
+        </w:rPr>
+      </w:pPr>
+    </w:p>
+    <w:p>
+      <w:pPr>
+        <w:rPr>
+          <w:sz w:val="28"/>
+          <w:szCs w:val="28"/>
+        </w:rPr>
+      </w:pPr>
+    </w:p>
+    <w:p>
+      <w:pPr>
+        <w:rPr>
+          <w:sz w:val="28"/>
+          <w:szCs w:val="28"/>
+        </w:rPr>
+      </w:pPr>
+    </w:p>
+    <w:p>
+      <w:pPr>
+        <w:pStyle w:val="ListParagraph"/>
+        <w:numPr>
+          <w:ilvl w:val="0"/>
+          <w:numId w:val="4"/>
+        </w:numPr>
+        <w:rPr>
+          <w:sz w:val="28"/>
+          <w:szCs w:val="28"/>
+        </w:rPr>
+      </w:pPr>
+      <w:r>
+        <w:rPr>
+          <w:sz w:val="28"/>
+          <w:szCs w:val="28"/>
+        </w:rPr>
+        <w:t>What are p</w:t>
+      </w:r>
+      <w:r>
+        <w:rPr>
+          <w:sz w:val="28"/>
+          <w:szCs w:val="28"/>
+        </w:rPr>
+        <w:t xml:space="preserve">ossible </w:t>
+      </w:r>
+      <w:r>
+        <w:rPr>
+          <w:sz w:val="28"/>
+          <w:szCs w:val="28"/>
+        </w:rPr>
+        <w:t>c</w:t>
+      </w:r>
+      <w:r>
+        <w:rPr>
+          <w:sz w:val="28"/>
+          <w:szCs w:val="28"/>
+        </w:rPr>
+        <w:t xml:space="preserve">onfounding </w:t>
+      </w:r>
+      <w:r>
+        <w:rPr>
+          <w:sz w:val="28"/>
+          <w:szCs w:val="28"/>
+        </w:rPr>
+        <w:t>v</w:t>
+      </w:r>
+      <w:r>
+        <w:rPr>
+          <w:sz w:val="28"/>
+          <w:szCs w:val="28"/>
+        </w:rPr>
+        <w:t>ariables</w:t>
+      </w:r>
+      <w:r>
+        <w:rPr>
+          <w:sz w:val="28"/>
+          <w:szCs w:val="28"/>
+        </w:rPr>
+        <w:t>?</w:t>
+      </w:r>
+    </w:p>
+    <w:p>
+      <w:pPr>
+        <w:pStyle w:val="ListParagraph"/>
+        <w:rPr>
+          <w:sz w:val="28"/>
+          <w:szCs w:val="28"/>
+        </w:rPr>
+      </w:pPr>
+    </w:p>
+    <w:p>
+      <w:pPr>
+        <w:pStyle w:val="ListParagraph"/>
+        <w:rPr>
+          <w:sz w:val="28"/>
+          <w:szCs w:val="28"/>
+        </w:rPr>
+      </w:pPr>
+    </w:p>
+    <w:p>
+      <w:pPr>
+        <w:pStyle w:val="ListParagraph"/>
+        <w:rPr>
+          <w:sz w:val="28"/>
+          <w:szCs w:val="28"/>
+        </w:rPr>
+      </w:pPr>
+    </w:p>
+    <w:p>
+      <w:pPr>
+        <w:pStyle w:val="ListParagraph"/>
+        <w:rPr>
+          <w:sz w:val="28"/>
+          <w:szCs w:val="28"/>
+        </w:rPr>
+      </w:pPr>
+    </w:p>
+    <w:p>
+      <w:pPr>
+        <w:pStyle w:val="ListParagraph"/>
+        <w:rPr>
+          <w:sz w:val="28"/>
+          <w:szCs w:val="28"/>
+        </w:rPr>
+      </w:pPr>
+    </w:p>
+    <w:p>
+      <w:pPr>
+        <w:pStyle w:val="ListParagraph"/>
+        <w:ind w:left="0"/>
+        <w:rPr>
+          <w:sz w:val="28"/>
+          <w:szCs w:val="28"/>
+        </w:rPr>
+      </w:pPr>
+      <w:r>
+        <w:rPr>
+          <w:sz w:val="28"/>
+          <w:szCs w:val="28"/>
+        </w:rPr>
+        <w:t xml:space="preserve">Does living in a big city among strangers </w:t>
+      </w:r>
+      <w:r>
+        <w:rPr>
+          <w:sz w:val="28"/>
+          <w:szCs w:val="28"/>
+        </w:rPr>
+        <w:t xml:space="preserve">discourage people from being generous or fair to others? </w:t>
+      </w:r>
+      <w:r>
+        <w:rPr>
+          <w:sz w:val="28"/>
+          <w:szCs w:val="28"/>
+        </w:rPr>
+        <w:t xml:space="preserve">Researchers, from the University of Miami, published a study in the journal called Natural Human Behavior, that attempted to answer this question. They put 200 volunteers into </w:t>
+      </w:r>
+      <w:r>
+        <w:rPr>
+          <w:sz w:val="28"/>
+          <w:szCs w:val="28"/>
+        </w:rPr>
+        <w:t xml:space="preserve">one of two situations. One, </w:t>
+      </w:r>
+      <w:r>
+        <w:rPr>
+          <w:sz w:val="28"/>
+          <w:szCs w:val="28"/>
+        </w:rPr>
+        <w:t>being alone</w:t>
+      </w:r>
+      <w:r>
+        <w:rPr>
+          <w:sz w:val="28"/>
+          <w:szCs w:val="28"/>
+        </w:rPr>
+        <w:t>, w</w:t>
+      </w:r>
+      <w:r>
+        <w:rPr>
+          <w:sz w:val="28"/>
+          <w:szCs w:val="28"/>
+        </w:rPr>
+        <w:t>here there was no incentive or punishment for how they treated others.</w:t>
+      </w:r>
+      <w:r>
+        <w:rPr>
+          <w:sz w:val="28"/>
+          <w:szCs w:val="28"/>
+        </w:rPr>
+        <w:t xml:space="preserve"> Second, interacting with other people and suffering social consequences </w:t>
+      </w:r>
+      <w:r>
+        <w:rPr>
+          <w:sz w:val="28"/>
+          <w:szCs w:val="28"/>
+        </w:rPr>
+        <w:t>for</w:t>
+      </w:r>
+      <w:r>
+        <w:rPr>
+          <w:sz w:val="28"/>
+          <w:szCs w:val="28"/>
+        </w:rPr>
+        <w:t xml:space="preserve"> their actions. Each volunteer played a game where they invested money. Then, they chose whether they were to combine their money with other people and donate the money to a charity.</w:t>
+      </w:r>
+    </w:p>
+    <w:p>
+      <w:pPr>
+        <w:pStyle w:val="ListParagraph"/>
+        <w:ind w:left="0"/>
+        <w:rPr>
+          <w:sz w:val="28"/>
+          <w:szCs w:val="28"/>
+        </w:rPr>
+      </w:pPr>
+    </w:p>
+    <w:p>
+      <w:pPr>
+        <w:pStyle w:val="ListParagraph"/>
+        <w:ind w:left="0"/>
+        <w:rPr>
+          <w:sz w:val="28"/>
+          <w:szCs w:val="28"/>
+        </w:rPr>
+      </w:pPr>
+      <w:r>
+        <w:rPr>
+          <w:sz w:val="28"/>
+          <w:szCs w:val="28"/>
+        </w:rPr>
+        <w:t xml:space="preserve">Let’s say 100 were randomly assigned to </w:t>
+      </w:r>
+      <w:r>
+        <w:rPr>
+          <w:sz w:val="28"/>
+          <w:szCs w:val="28"/>
+        </w:rPr>
+        <w:t>play alone</w:t>
+      </w:r>
+      <w:r>
+        <w:rPr>
+          <w:sz w:val="28"/>
+          <w:szCs w:val="28"/>
+        </w:rPr>
+        <w:t xml:space="preserve">. </w:t>
+      </w:r>
+      <w:r>
+        <w:rPr>
+          <w:sz w:val="28"/>
+          <w:szCs w:val="28"/>
+        </w:rPr>
+        <w:t>The other 100 played</w:t>
+      </w:r>
+      <w:r>
+        <w:rPr>
+          <w:sz w:val="28"/>
+          <w:szCs w:val="28"/>
+        </w:rPr>
+        <w:t xml:space="preserve"> the game with others. The researchers recorded if a person decided to combine their </w:t>
+      </w:r>
+      <w:r>
+        <w:rPr>
+          <w:sz w:val="28"/>
+          <w:szCs w:val="28"/>
+        </w:rPr>
+        <w:lastRenderedPageBreak/>
+        <w:t xml:space="preserve">money with other players and donate it to charity. </w:t>
+      </w:r>
+      <w:r>
+        <w:rPr>
+          <w:sz w:val="28"/>
+          <w:szCs w:val="28"/>
+        </w:rPr>
+        <w:br/>
+      </w:r>
+    </w:p>
+    <w:p>
+      <w:pPr>
+        <w:pStyle w:val="ListParagraph"/>
+        <w:numPr>
+          <w:ilvl w:val="0"/>
+          <w:numId w:val="5"/>
+        </w:numPr>
+        <w:rPr>
+          <w:sz w:val="28"/>
+          <w:szCs w:val="28"/>
+        </w:rPr>
+      </w:pPr>
+      <w:r>
+        <w:rPr>
+          <w:sz w:val="28"/>
+          <w:szCs w:val="28"/>
+        </w:rPr>
+        <w:t>Identify the population of interest</w:t>
+      </w:r>
+    </w:p>
+    <w:p>
+      <w:pPr>
+        <w:rPr>
+          <w:sz w:val="28"/>
+          <w:szCs w:val="28"/>
+        </w:rPr>
+      </w:pPr>
+    </w:p>
+    <w:p>
+      <w:pPr>
+        <w:pStyle w:val="ListParagraph"/>
+        <w:numPr>
+          <w:ilvl w:val="0"/>
+          <w:numId w:val="5"/>
+        </w:numPr>
+        <w:rPr>
+          <w:sz w:val="28"/>
+          <w:szCs w:val="28"/>
+        </w:rPr>
+      </w:pPr>
+      <w:r>
+        <w:rPr>
+          <w:sz w:val="28"/>
+          <w:szCs w:val="28"/>
+        </w:rPr>
+        <w:t>Identify the observational unit</w:t>
+      </w:r>
+    </w:p>
+    <w:p>
+      <w:pPr>
+        <w:pStyle w:val="ListParagraph"/>
+        <w:rPr>
+          <w:sz w:val="28"/>
+          <w:szCs w:val="28"/>
+        </w:rPr>
+      </w:pPr>
+    </w:p>
+    <w:p>
+      <w:pPr>
+        <w:rPr>
+          <w:sz w:val="28"/>
+          <w:szCs w:val="28"/>
+        </w:rPr>
+      </w:pPr>
+    </w:p>
+    <w:p>
+      <w:pPr>
+        <w:pStyle w:val="ListParagraph"/>
+        <w:numPr>
+          <w:ilvl w:val="0"/>
+          <w:numId w:val="5"/>
+        </w:numPr>
+        <w:rPr>
+          <w:sz w:val="28"/>
+          <w:szCs w:val="28"/>
+        </w:rPr>
+      </w:pPr>
+      <w:r>
+        <w:rPr>
+          <w:sz w:val="28"/>
+          <w:szCs w:val="28"/>
+        </w:rPr>
+        <w:t>What is the explanatory (independent) variable in this study?</w:t>
+      </w:r>
+    </w:p>
+    <w:p>
+      <w:pPr>
+        <w:rPr>
+          <w:sz w:val="28"/>
+          <w:szCs w:val="28"/>
+        </w:rPr>
+      </w:pPr>
+    </w:p>
+    <w:p>
+      <w:pPr>
+        <w:rPr>
+          <w:sz w:val="28"/>
+          <w:szCs w:val="28"/>
+        </w:rPr>
+      </w:pPr>
+    </w:p>
+    <w:p>
+      <w:pPr>
+        <w:pStyle w:val="ListParagraph"/>
+        <w:numPr>
+          <w:ilvl w:val="0"/>
+          <w:numId w:val="5"/>
+        </w:numPr>
+        <w:rPr>
+          <w:sz w:val="28"/>
+          <w:szCs w:val="28"/>
+        </w:rPr>
+      </w:pPr>
+      <w:r>
+        <w:rPr>
+          <w:sz w:val="28"/>
+          <w:szCs w:val="28"/>
+        </w:rPr>
+        <w:t>What is the response (dependent) variable in this study?</w:t>
+      </w:r>
+    </w:p>
+    <w:p>
+      <w:pPr>
+        <w:rPr>
+          <w:sz w:val="28"/>
+          <w:szCs w:val="28"/>
+        </w:rPr>
+      </w:pPr>
+    </w:p>
+    <w:p>
+      <w:pPr>
+        <w:rPr>
+          <w:sz w:val="28"/>
+          <w:szCs w:val="28"/>
+        </w:rPr>
+      </w:pPr>
+    </w:p>
+    <w:p>
+      <w:pPr>
+        <w:rPr>
+          <w:sz w:val="28"/>
+          <w:szCs w:val="28"/>
+        </w:rPr>
+      </w:pPr>
+    </w:p>
+    <w:p>
+      <w:pPr>
+        <w:pStyle w:val="ListParagraph"/>
+        <w:numPr>
+          <w:ilvl w:val="0"/>
+          <w:numId w:val="5"/>
+        </w:numPr>
+        <w:rPr>
+          <w:sz w:val="28"/>
+          <w:szCs w:val="28"/>
+        </w:rPr>
+      </w:pPr>
+      <w:r>
+        <w:rPr>
+          <w:sz w:val="28"/>
+          <w:szCs w:val="28"/>
+        </w:rPr>
+        <w:t>What are possible confounding variables?</w:t>
+      </w:r>
+    </w:p>
+    <w:p>
+      <w:pPr>
+        <w:pStyle w:val="ListParagraph"/>
+        <w:ind w:left="0"/>
+        <w:rPr>
+          <w:sz w:val="28"/>
+          <w:szCs w:val="28"/>
+        </w:rPr>
+      </w:pPr>
+    </w:p>
+    <w:p>
+      <w:pPr>
+        <w:pStyle w:val="ListParagraph"/>
+        <w:ind w:left="0"/>
+        <w:rPr>
+          <w:sz w:val="28"/>
+          <w:szCs w:val="28"/>
+        </w:rPr>
+      </w:pPr>
+    </w:p>
+    <w:p>
+      <w:pPr>
+        <w:pStyle w:val="ListParagraph"/>
+        <w:ind w:left="0"/>
+        <w:rPr>
+          <w:sz w:val="28"/>
+          <w:szCs w:val="28"/>
+        </w:rPr>
+      </w:pPr>
+    </w:p>
+    <w:p>
+      <w:pPr>
+        <w:pStyle w:val="ListParagraph"/>
+        <w:ind w:left="0"/>
+        <w:rPr>
+          <w:sz w:val="28"/>
+          <w:szCs w:val="28"/>
+        </w:rPr>
+      </w:pPr>
+    </w:p>
+    <w:p>
+      <w:pPr>
+        <w:pStyle w:val="ListParagraph"/>
+        <w:ind w:left="0"/>
+        <w:rPr>
+          <w:sz w:val="28"/>
+          <w:szCs w:val="28"/>
+        </w:rPr>
+      </w:pPr>
+      <w:r>
+        <w:rPr>
+          <w:sz w:val="28"/>
+          <w:szCs w:val="28"/>
+        </w:rPr>
+        <w:t xml:space="preserve">In 1972, </w:t>
+      </w:r>
+      <w:hyperlink r:id="rId6" w:history="1">
+        <w:r>
+          <w:rPr>
+            <w:rStyle w:val="Hyperlink"/>
+            <w:sz w:val="28"/>
+            <w:szCs w:val="28"/>
+          </w:rPr>
+          <w:t>researchers from Stanford University</w:t>
+        </w:r>
+      </w:hyperlink>
+      <w:r>
+        <w:rPr>
+          <w:sz w:val="28"/>
+          <w:szCs w:val="28"/>
+        </w:rPr>
+        <w:t xml:space="preserve"> studied if children, from the United States, were patient enough to wait 15 minutes to eat a marshmallow. If they waited long enough, they </w:t>
+      </w:r>
+      <w:r>
+        <w:rPr>
+          <w:sz w:val="28"/>
+          <w:szCs w:val="28"/>
+        </w:rPr>
+        <w:t>were rewarded with</w:t>
+      </w:r>
+      <w:r>
+        <w:rPr>
+          <w:sz w:val="28"/>
+          <w:szCs w:val="28"/>
+        </w:rPr>
+        <w:t xml:space="preserve"> a second marshmallow. </w:t>
+      </w:r>
+    </w:p>
+    <w:p>
+      <w:pPr>
+        <w:pStyle w:val="ListParagraph"/>
+        <w:ind w:left="0"/>
+        <w:rPr>
+          <w:sz w:val="28"/>
+          <w:szCs w:val="28"/>
+        </w:rPr>
+      </w:pPr>
+    </w:p>
+    <w:p>
+      <w:pPr>
+        <w:pStyle w:val="ListParagraph"/>
+        <w:ind w:left="0"/>
+        <w:rPr>
+          <w:sz w:val="28"/>
+          <w:szCs w:val="28"/>
+        </w:rPr>
+      </w:pPr>
+      <w:r>
+        <w:rPr>
+          <w:sz w:val="28"/>
+          <w:szCs w:val="28"/>
+        </w:rPr>
+        <w:t xml:space="preserve">Let’s say </w:t>
+      </w:r>
+      <w:r>
+        <w:rPr>
+          <w:sz w:val="28"/>
+          <w:szCs w:val="28"/>
+        </w:rPr>
+        <w:t>you</w:t>
+      </w:r>
+      <w:r>
+        <w:rPr>
+          <w:sz w:val="28"/>
+          <w:szCs w:val="28"/>
+        </w:rPr>
+        <w:t xml:space="preserve"> were interested in studying if </w:t>
+      </w:r>
+      <w:r>
+        <w:rPr>
+          <w:sz w:val="28"/>
+          <w:szCs w:val="28"/>
+        </w:rPr>
+        <w:t>j</w:t>
+      </w:r>
+      <w:r>
+        <w:rPr>
+          <w:sz w:val="28"/>
+          <w:szCs w:val="28"/>
+        </w:rPr>
+        <w:t xml:space="preserve">umbo marshmallows </w:t>
+      </w:r>
+      <w:r>
+        <w:rPr>
+          <w:sz w:val="28"/>
+          <w:szCs w:val="28"/>
+        </w:rPr>
+        <w:t xml:space="preserve">caused children to be less patient than a regular marshmallow. </w:t>
+      </w:r>
+      <w:r>
+        <w:rPr>
+          <w:sz w:val="28"/>
+          <w:szCs w:val="28"/>
+        </w:rPr>
+        <w:t xml:space="preserve">Miraculously, you gathered a random sample of 150 kids. You chose whether a kid got a jumbo marshmallow or a regular marshmallow. You recorded a “yes” if the kid waited for 15 minutes and didn’t eat the marshmallow. You recorded a “no” if they ate the marshmallow before time was up.  </w:t>
+      </w:r>
+    </w:p>
+    <w:p>
+      <w:pPr>
+        <w:pStyle w:val="ListParagraph"/>
+        <w:ind w:left="0"/>
+        <w:rPr>
+          <w:sz w:val="28"/>
+          <w:szCs w:val="28"/>
+        </w:rPr>
+      </w:pPr>
+    </w:p>
+    <w:p>
+      <w:pPr>
+        <w:pStyle w:val="ListParagraph"/>
+        <w:numPr>
+          <w:ilvl w:val="0"/>
+          <w:numId w:val="6"/>
+        </w:numPr>
+        <w:rPr>
+          <w:sz w:val="28"/>
+          <w:szCs w:val="28"/>
+        </w:rPr>
+      </w:pPr>
+      <w:r>
+        <w:rPr>
+          <w:sz w:val="28"/>
+          <w:szCs w:val="28"/>
+        </w:rPr>
+        <w:lastRenderedPageBreak/>
+        <w:t>Identify the population of interest</w:t>
+      </w:r>
+    </w:p>
+    <w:p>
+      <w:pPr>
+        <w:rPr>
+          <w:sz w:val="28"/>
+          <w:szCs w:val="28"/>
+        </w:rPr>
+      </w:pPr>
+    </w:p>
+    <w:p>
+      <w:pPr>
+        <w:pStyle w:val="ListParagraph"/>
+        <w:numPr>
+          <w:ilvl w:val="0"/>
+          <w:numId w:val="6"/>
+        </w:numPr>
+        <w:rPr>
+          <w:sz w:val="28"/>
+          <w:szCs w:val="28"/>
+        </w:rPr>
+      </w:pPr>
+      <w:r>
+        <w:rPr>
+          <w:sz w:val="28"/>
+          <w:szCs w:val="28"/>
+        </w:rPr>
+        <w:t>Identify the observational unit</w:t>
+      </w:r>
+    </w:p>
+    <w:p>
+      <w:pPr>
+        <w:pStyle w:val="ListParagraph"/>
+        <w:rPr>
+          <w:sz w:val="28"/>
+          <w:szCs w:val="28"/>
+        </w:rPr>
+      </w:pPr>
+    </w:p>
+    <w:p>
+      <w:pPr>
+        <w:rPr>
+          <w:sz w:val="28"/>
+          <w:szCs w:val="28"/>
+        </w:rPr>
+      </w:pPr>
+    </w:p>
+    <w:p>
+      <w:pPr>
+        <w:pStyle w:val="ListParagraph"/>
+        <w:numPr>
+          <w:ilvl w:val="0"/>
+          <w:numId w:val="6"/>
+        </w:numPr>
+        <w:rPr>
+          <w:sz w:val="28"/>
+          <w:szCs w:val="28"/>
+        </w:rPr>
+      </w:pPr>
+      <w:r>
+        <w:rPr>
+          <w:sz w:val="28"/>
+          <w:szCs w:val="28"/>
+        </w:rPr>
+        <w:t>What is the explanatory (independent) variable in this study?</w:t>
+      </w:r>
+    </w:p>
+    <w:p>
+      <w:pPr>
+        <w:rPr>
+          <w:sz w:val="28"/>
+          <w:szCs w:val="28"/>
+        </w:rPr>
+      </w:pPr>
+    </w:p>
+    <w:p>
+      <w:pPr>
+        <w:rPr>
+          <w:sz w:val="28"/>
+          <w:szCs w:val="28"/>
+        </w:rPr>
+      </w:pPr>
+    </w:p>
+    <w:p>
+      <w:pPr>
+        <w:pStyle w:val="ListParagraph"/>
+        <w:numPr>
+          <w:ilvl w:val="0"/>
+          <w:numId w:val="6"/>
+        </w:numPr>
+        <w:rPr>
+          <w:sz w:val="28"/>
+          <w:szCs w:val="28"/>
+        </w:rPr>
+      </w:pPr>
+      <w:r>
+        <w:rPr>
+          <w:sz w:val="28"/>
+          <w:szCs w:val="28"/>
+        </w:rPr>
+        <w:t>What is the response (dependent) variable in this study?</w:t>
+      </w:r>
+    </w:p>
+    <w:p>
+      <w:pPr>
+        <w:rPr>
+          <w:sz w:val="28"/>
+          <w:szCs w:val="28"/>
+        </w:rPr>
+      </w:pPr>
+    </w:p>
+    <w:p>
+      <w:pPr>
+        <w:rPr>
+          <w:sz w:val="28"/>
+          <w:szCs w:val="28"/>
+        </w:rPr>
+      </w:pPr>
+    </w:p>
+    <w:p>
+      <w:pPr>
+        <w:rPr>
+          <w:sz w:val="28"/>
+          <w:szCs w:val="28"/>
+        </w:rPr>
+      </w:pPr>
+    </w:p>
+    <w:p>
+      <w:pPr>
+        <w:pStyle w:val="ListParagraph"/>
+        <w:numPr>
+          <w:ilvl w:val="0"/>
+          <w:numId w:val="6"/>
+        </w:numPr>
+        <w:rPr>
+          <w:sz w:val="28"/>
+          <w:szCs w:val="28"/>
+        </w:rPr>
+      </w:pPr>
+      <w:r>
+        <w:rPr>
+          <w:sz w:val="28"/>
+          <w:szCs w:val="28"/>
+        </w:rPr>
+        <w:t>What are possible confounding variables?</w:t>
+      </w:r>
+    </w:p>
+    <w:p>
+      <w:pPr>
+        <w:pStyle w:val="ListParagraph"/>
+        <w:ind w:left="0"/>
         <w:rPr>
           <w:sz w:val="28"/>
           <w:szCs w:val="28"/>
@@ -315,6 +2701,184 @@
     </w:lvl>
   </w:abstractNum>
   <w:abstractNum w:abstractNumId="1" w15:restartNumberingAfterBreak="0">
+    <w:nsid w:val="1DF74E47"/>
+    <w:multiLevelType w:val="hybridMultilevel"/>
+    <w:tmpl w:val="A36A88F0"/>
+    <w:lvl w:ilvl="0" w:tplc="0409000F">
+      <w:start w:val="1"/>
+      <w:numFmt w:val="decimal"/>
+      <w:lvlText w:val="%1."/>
+      <w:lvlJc w:val="left"/>
+      <w:pPr>
+        <w:ind w:left="720" w:hanging="360"/>
+      </w:pPr>
+      <w:rPr>
+        <w:rFonts w:hint="default"/>
+      </w:rPr>
+    </w:lvl>
+    <w:lvl w:ilvl="1" w:tplc="04090019" w:tentative="1">
+      <w:start w:val="1"/>
+      <w:numFmt w:val="lowerLetter"/>
+      <w:lvlText w:val="%2."/>
+      <w:lvlJc w:val="left"/>
+      <w:pPr>
+        <w:ind w:left="1440" w:hanging="360"/>
+      </w:pPr>
+    </w:lvl>
+    <w:lvl w:ilvl="2" w:tplc="0409001B" w:tentative="1">
+      <w:start w:val="1"/>
+      <w:numFmt w:val="lowerRoman"/>
+      <w:lvlText w:val="%3."/>
+      <w:lvlJc w:val="right"/>
+      <w:pPr>
+        <w:ind w:left="2160" w:hanging="180"/>
+      </w:pPr>
+    </w:lvl>
+    <w:lvl w:ilvl="3" w:tplc="0409000F" w:tentative="1">
+      <w:start w:val="1"/>
+      <w:numFmt w:val="decimal"/>
+      <w:lvlText w:val="%4."/>
+      <w:lvlJc w:val="left"/>
+      <w:pPr>
+        <w:ind w:left="2880" w:hanging="360"/>
+      </w:pPr>
+    </w:lvl>
+    <w:lvl w:ilvl="4" w:tplc="04090019" w:tentative="1">
+      <w:start w:val="1"/>
+      <w:numFmt w:val="lowerLetter"/>
+      <w:lvlText w:val="%5."/>
+      <w:lvlJc w:val="left"/>
+      <w:pPr>
+        <w:ind w:left="3600" w:hanging="360"/>
+      </w:pPr>
+    </w:lvl>
+    <w:lvl w:ilvl="5" w:tplc="0409001B" w:tentative="1">
+      <w:start w:val="1"/>
+      <w:numFmt w:val="lowerRoman"/>
+      <w:lvlText w:val="%6."/>
+      <w:lvlJc w:val="right"/>
+      <w:pPr>
+        <w:ind w:left="4320" w:hanging="180"/>
+      </w:pPr>
+    </w:lvl>
+    <w:lvl w:ilvl="6" w:tplc="0409000F" w:tentative="1">
+      <w:start w:val="1"/>
+      <w:numFmt w:val="decimal"/>
+      <w:lvlText w:val="%7."/>
+      <w:lvlJc w:val="left"/>
+      <w:pPr>
+        <w:ind w:left="5040" w:hanging="360"/>
+      </w:pPr>
+    </w:lvl>
+    <w:lvl w:ilvl="7" w:tplc="04090019" w:tentative="1">
+      <w:start w:val="1"/>
+      <w:numFmt w:val="lowerLetter"/>
+      <w:lvlText w:val="%8."/>
+      <w:lvlJc w:val="left"/>
+      <w:pPr>
+        <w:ind w:left="5760" w:hanging="360"/>
+      </w:pPr>
+    </w:lvl>
+    <w:lvl w:ilvl="8" w:tplc="0409001B" w:tentative="1">
+      <w:start w:val="1"/>
+      <w:numFmt w:val="lowerRoman"/>
+      <w:lvlText w:val="%9."/>
+      <w:lvlJc w:val="right"/>
+      <w:pPr>
+        <w:ind w:left="6480" w:hanging="180"/>
+      </w:pPr>
+    </w:lvl>
+  </w:abstractNum>
+  <w:abstractNum w:abstractNumId="2" w15:restartNumberingAfterBreak="0">
+    <w:nsid w:val="3F1846F4"/>
+    <w:multiLevelType w:val="hybridMultilevel"/>
+    <w:tmpl w:val="A36A88F0"/>
+    <w:lvl w:ilvl="0" w:tplc="0409000F">
+      <w:start w:val="1"/>
+      <w:numFmt w:val="decimal"/>
+      <w:lvlText w:val="%1."/>
+      <w:lvlJc w:val="left"/>
+      <w:pPr>
+        <w:ind w:left="720" w:hanging="360"/>
+      </w:pPr>
+      <w:rPr>
+        <w:rFonts w:hint="default"/>
+      </w:rPr>
+    </w:lvl>
+    <w:lvl w:ilvl="1" w:tplc="04090019" w:tentative="1">
+      <w:start w:val="1"/>
+      <w:numFmt w:val="lowerLetter"/>
+      <w:lvlText w:val="%2."/>
+      <w:lvlJc w:val="left"/>
+      <w:pPr>
+        <w:ind w:left="1440" w:hanging="360"/>
+      </w:pPr>
+    </w:lvl>
+    <w:lvl w:ilvl="2" w:tplc="0409001B" w:tentative="1">
+      <w:start w:val="1"/>
+      <w:numFmt w:val="lowerRoman"/>
+      <w:lvlText w:val="%3."/>
+      <w:lvlJc w:val="right"/>
+      <w:pPr>
+        <w:ind w:left="2160" w:hanging="180"/>
+      </w:pPr>
+    </w:lvl>
+    <w:lvl w:ilvl="3" w:tplc="0409000F" w:tentative="1">
+      <w:start w:val="1"/>
+      <w:numFmt w:val="decimal"/>
+      <w:lvlText w:val="%4."/>
+      <w:lvlJc w:val="left"/>
+      <w:pPr>
+        <w:ind w:left="2880" w:hanging="360"/>
+      </w:pPr>
+    </w:lvl>
+    <w:lvl w:ilvl="4" w:tplc="04090019" w:tentative="1">
+      <w:start w:val="1"/>
+      <w:numFmt w:val="lowerLetter"/>
+      <w:lvlText w:val="%5."/>
+      <w:lvlJc w:val="left"/>
+      <w:pPr>
+        <w:ind w:left="3600" w:hanging="360"/>
+      </w:pPr>
+    </w:lvl>
+    <w:lvl w:ilvl="5" w:tplc="0409001B" w:tentative="1">
+      <w:start w:val="1"/>
+      <w:numFmt w:val="lowerRoman"/>
+      <w:lvlText w:val="%6."/>
+      <w:lvlJc w:val="right"/>
+      <w:pPr>
+        <w:ind w:left="4320" w:hanging="180"/>
+      </w:pPr>
+    </w:lvl>
+    <w:lvl w:ilvl="6" w:tplc="0409000F" w:tentative="1">
+      <w:start w:val="1"/>
+      <w:numFmt w:val="decimal"/>
+      <w:lvlText w:val="%7."/>
+      <w:lvlJc w:val="left"/>
+      <w:pPr>
+        <w:ind w:left="5040" w:hanging="360"/>
+      </w:pPr>
+    </w:lvl>
+    <w:lvl w:ilvl="7" w:tplc="04090019" w:tentative="1">
+      <w:start w:val="1"/>
+      <w:numFmt w:val="lowerLetter"/>
+      <w:lvlText w:val="%8."/>
+      <w:lvlJc w:val="left"/>
+      <w:pPr>
+        <w:ind w:left="5760" w:hanging="360"/>
+      </w:pPr>
+    </w:lvl>
+    <w:lvl w:ilvl="8" w:tplc="0409001B" w:tentative="1">
+      <w:start w:val="1"/>
+      <w:numFmt w:val="lowerRoman"/>
+      <w:lvlText w:val="%9."/>
+      <w:lvlJc w:val="right"/>
+      <w:pPr>
+        <w:ind w:left="6480" w:hanging="180"/>
+      </w:pPr>
+    </w:lvl>
+  </w:abstractNum>
+  <w:abstractNum w:abstractNumId="3" w15:restartNumberingAfterBreak="0">
     <w:nsid w:val="42E91BA0"/>
     <w:multiLevelType w:val="hybridMultilevel"/>
     <w:tmpl w:val="2932B79E"/>
@@ -403,7 +2967,96 @@
       </w:pPr>
     </w:lvl>
   </w:abstractNum>
-  <w:abstractNum w:abstractNumId="2" w15:restartNumberingAfterBreak="0">
+  <w:abstractNum w:abstractNumId="4" w15:restartNumberingAfterBreak="0">
+    <w:nsid w:val="73B42302"/>
+    <w:multiLevelType w:val="hybridMultilevel"/>
+    <w:tmpl w:val="A36A88F0"/>
+    <w:lvl w:ilvl="0" w:tplc="0409000F">
+      <w:start w:val="1"/>
+      <w:numFmt w:val="decimal"/>
+      <w:lvlText w:val="%1."/>
+      <w:lvlJc w:val="left"/>
+      <w:pPr>
+        <w:ind w:left="720" w:hanging="360"/>
+      </w:pPr>
+      <w:rPr>
+        <w:rFonts w:hint="default"/>
+      </w:rPr>
+    </w:lvl>
+    <w:lvl w:ilvl="1" w:tplc="04090019" w:tentative="1">
+      <w:start w:val="1"/>
+      <w:numFmt w:val="lowerLetter"/>
+      <w:lvlText w:val="%2."/>
+      <w:lvlJc w:val="left"/>
+      <w:pPr>
+        <w:ind w:left="1440" w:hanging="360"/>
+      </w:pPr>
+    </w:lvl>
+    <w:lvl w:ilvl="2" w:tplc="0409001B" w:tentative="1">
+      <w:start w:val="1"/>
+      <w:numFmt w:val="lowerRoman"/>
+      <w:lvlText w:val="%3."/>
+      <w:lvlJc w:val="right"/>
+      <w:pPr>
+        <w:ind w:left="2160" w:hanging="180"/>
+      </w:pPr>
+    </w:lvl>
+    <w:lvl w:ilvl="3" w:tplc="0409000F" w:tentative="1">
+      <w:start w:val="1"/>
+      <w:numFmt w:val="decimal"/>
+      <w:lvlText w:val="%4."/>
+      <w:lvlJc w:val="left"/>
+      <w:pPr>
+        <w:ind w:left="2880" w:hanging="360"/>
+      </w:pPr>
+    </w:lvl>
+    <w:lvl w:ilvl="4" w:tplc="04090019" w:tentative="1">
+      <w:start w:val="1"/>
+      <w:numFmt w:val="lowerLetter"/>
+      <w:lvlText w:val="%5."/>
+      <w:lvlJc w:val="left"/>
+      <w:pPr>
+        <w:ind w:left="3600" w:hanging="360"/>
+      </w:pPr>
+    </w:lvl>
+    <w:lvl w:ilvl="5" w:tplc="0409001B" w:tentative="1">
+      <w:start w:val="1"/>
+      <w:numFmt w:val="lowerRoman"/>
+      <w:lvlText w:val="%6."/>
+      <w:lvlJc w:val="right"/>
+      <w:pPr>
+        <w:ind w:left="4320" w:hanging="180"/>
+      </w:pPr>
+    </w:lvl>
+    <w:lvl w:ilvl="6" w:tplc="0409000F" w:tentative="1">
+      <w:start w:val="1"/>
+      <w:numFmt w:val="decimal"/>
+      <w:lvlText w:val="%7."/>
+      <w:lvlJc w:val="left"/>
+      <w:pPr>
+        <w:ind w:left="5040" w:hanging="360"/>
+      </w:pPr>
+    </w:lvl>
+    <w:lvl w:ilvl="7" w:tplc="04090019" w:tentative="1">
+      <w:start w:val="1"/>
+      <w:numFmt w:val="lowerLetter"/>
+      <w:lvlText w:val="%8."/>
+      <w:lvlJc w:val="left"/>
+      <w:pPr>
+        <w:ind w:left="5760" w:hanging="360"/>
+      </w:pPr>
+    </w:lvl>
+    <w:lvl w:ilvl="8" w:tplc="0409001B" w:tentative="1">
+      <w:start w:val="1"/>
+      <w:numFmt w:val="lowerRoman"/>
+      <w:lvlText w:val="%9."/>
+      <w:lvlJc w:val="right"/>
+      <w:pPr>
+        <w:ind w:left="6480" w:hanging="180"/>
+      </w:pPr>
+    </w:lvl>
+  </w:abstractNum>
+  <w:abstractNum w:abstractNumId="5" w15:restartNumberingAfterBreak="0">
     <w:nsid w:val="7EB94399"/>
     <w:multiLevelType w:val="hybridMultilevel"/>
     <w:tmpl w:val="3D100B68"/>
@@ -496,10 +3149,19 @@
     <w:abstractNumId w:val="0"/>
   </w:num>
   <w:num w:numId="2">
+    <w:abstractNumId w:val="5"/>
+  </w:num>
+  <w:num w:numId="3">
+    <w:abstractNumId w:val="3"/>
+  </w:num>
+  <w:num w:numId="4">
+    <w:abstractNumId w:val="1"/>
+  </w:num>
+  <w:num w:numId="5">
     <w:abstractNumId w:val="2"/>
   </w:num>
-  <w:num w:numId="3">
-    <w:abstractNumId w:val="1"/>
+  <w:num w:numId="6">
+    <w:abstractNumId w:val="4"/>
   </w:num>
 </w:numbering>
 </file>
@@ -941,6 +3603,48 @@
       <w:contextualSpacing/>
     </w:pPr>
   </w:style>
+  <w:style w:type="table" w:styleId="TableGrid">
+    <w:name w:val="Table Grid"/>
+    <w:basedOn w:val="TableNormal"/>
+    <w:uiPriority w:val="39"/>
+    <w:rsid w:val="00111075"/>
+    <w:pPr>
+      <w:spacing w:after="0" w:line="240" w:lineRule="auto"/>
+    </w:pPr>
+    <w:tblPr>
+      <w:tblBorders>
+        <w:top w:val="single" w:sz="4" w:space="0" w:color="auto"/>
+        <w:left w:val="single" w:sz="4" w:space="0" w:color="auto"/>
+        <w:bottom w:val="single" w:sz="4" w:space="0" w:color="auto"/>
+        <w:right w:val="single" w:sz="4" w:space="0" w:color="auto"/>
+        <w:insideH w:val="single" w:sz="4" w:space="0" w:color="auto"/>
+        <w:insideV w:val="single" w:sz="4" w:space="0" w:color="auto"/>
+      </w:tblBorders>
+    </w:tblPr>
+  </w:style>
+  <w:style w:type="character" w:styleId="Hyperlink">
+    <w:name w:val="Hyperlink"/>
+    <w:basedOn w:val="DefaultParagraphFont"/>
+    <w:uiPriority w:val="99"/>
+    <w:unhideWhenUsed/>
+    <w:rsid w:val="0069400F"/>
+    <w:rPr>
+      <w:color w:val="0563C1" w:themeColor="hyperlink"/>
+      <w:u w:val="single"/>
+    </w:rPr>
+  </w:style>
+  <w:style w:type="character" w:styleId="UnresolvedMention">
+    <w:name w:val="Unresolved Mention"/>
+    <w:basedOn w:val="DefaultParagraphFont"/>
+    <w:uiPriority w:val="99"/>
+    <w:semiHidden/>
+    <w:unhideWhenUsed/>
+    <w:rsid w:val="0069400F"/>
+    <w:rPr>
+      <w:color w:val="605E5C"/>
+      <w:shd w:val="clear" w:color="auto" w:fill="E1DFDD"/>
+    </w:rPr>
+  </w:style>
 </w:styles>
 </file>
 
@@ -1237,4 +3941,16 @@
     </a:ext>
   </a:extLst>
 </a:theme>
+</file>
+
+<file path=customXml/item1.xml><?xml version="1.0" encoding="utf-8"?>
+<b:Sources xmlns:b="http://schemas.openxmlformats.org/officeDocument/2006/bibliography" xmlns="http://schemas.openxmlformats.org/officeDocument/2006/bibliography" SelectedStyle="\APASixthEditionOfficeOnline.xsl" StyleName="APA" Version="6"/>
+</file>
+
+<file path=customXml/itemProps1.xml><?xml version="1.0" encoding="utf-8"?>
+<ds:datastoreItem xmlns:ds="http://schemas.openxmlformats.org/officeDocument/2006/customXml" ds:itemID="{A66DD1D2-3925-4645-AF2B-693484B93ABB}">
+  <ds:schemaRefs>
+    <ds:schemaRef ds:uri="http://schemas.openxmlformats.org/officeDocument/2006/bibliography"/>
+  </ds:schemaRefs>
+</ds:datastoreItem>
 </file>
</xml_diff>